<commit_message>
Right Controller Trigger Position
</commit_message>
<xml_diff>
--- a/User Manual/User Manual.docx
+++ b/User Manual/User Manual.docx
@@ -140,7 +140,23 @@
           <w:szCs w:val="24"/>
           <w:lang w:val="en-US"/>
         </w:rPr>
-        <w:t xml:space="preserve"> and it can modified or improved</w:t>
+        <w:t xml:space="preserve"> and </w:t>
+      </w:r>
+      <w:r>
+        <w:rPr>
+          <w:sz w:val="24"/>
+          <w:szCs w:val="24"/>
+          <w:lang w:val="en-US"/>
+        </w:rPr>
+        <w:t xml:space="preserve">how </w:t>
+      </w:r>
+      <w:r>
+        <w:rPr>
+          <w:sz w:val="24"/>
+          <w:szCs w:val="24"/>
+          <w:lang w:val="en-US"/>
+        </w:rPr>
+        <w:t>it can modified</w:t>
       </w:r>
       <w:r>
         <w:rPr>
@@ -266,6 +282,7 @@
     </w:p>
     <w:p>
       <w:pPr>
+        <w:jc w:val="both"/>
         <w:rPr>
           <w:sz w:val="24"/>
           <w:szCs w:val="24"/>
@@ -301,6 +318,7 @@
     </w:p>
     <w:p>
       <w:pPr>
+        <w:jc w:val="both"/>
         <w:rPr>
           <w:sz w:val="24"/>
           <w:szCs w:val="24"/>
@@ -326,6 +344,7 @@
     </w:p>
     <w:p>
       <w:pPr>
+        <w:jc w:val="both"/>
         <w:rPr>
           <w:sz w:val="24"/>
           <w:szCs w:val="24"/>
@@ -397,6 +416,7 @@
     </w:p>
     <w:p>
       <w:pPr>
+        <w:jc w:val="both"/>
         <w:rPr>
           <w:sz w:val="24"/>
           <w:szCs w:val="24"/>
@@ -414,6 +434,7 @@
     </w:p>
     <w:p>
       <w:pPr>
+        <w:jc w:val="both"/>
         <w:rPr>
           <w:sz w:val="24"/>
           <w:szCs w:val="24"/>
@@ -475,6 +496,7 @@
     </w:p>
     <w:p>
       <w:pPr>
+        <w:jc w:val="both"/>
         <w:rPr>
           <w:lang w:val="en-US"/>
         </w:rPr>
@@ -616,6 +638,7 @@
     </w:p>
     <w:p>
       <w:pPr>
+        <w:jc w:val="both"/>
         <w:rPr>
           <w:sz w:val="24"/>
           <w:szCs w:val="24"/>
@@ -711,6 +734,7 @@
           <w:ilvl w:val="0"/>
           <w:numId w:val="1"/>
         </w:numPr>
+        <w:jc w:val="both"/>
         <w:rPr>
           <w:sz w:val="24"/>
           <w:szCs w:val="24"/>
@@ -763,6 +787,7 @@
           <w:ilvl w:val="0"/>
           <w:numId w:val="1"/>
         </w:numPr>
+        <w:jc w:val="both"/>
         <w:rPr>
           <w:sz w:val="24"/>
           <w:szCs w:val="24"/>
@@ -815,6 +840,7 @@
           <w:ilvl w:val="0"/>
           <w:numId w:val="1"/>
         </w:numPr>
+        <w:jc w:val="both"/>
         <w:rPr>
           <w:sz w:val="24"/>
           <w:szCs w:val="24"/>
@@ -837,6 +863,7 @@
           <w:ilvl w:val="0"/>
           <w:numId w:val="1"/>
         </w:numPr>
+        <w:jc w:val="both"/>
         <w:rPr>
           <w:sz w:val="24"/>
           <w:szCs w:val="24"/>
@@ -877,6 +904,7 @@
           <w:ilvl w:val="0"/>
           <w:numId w:val="1"/>
         </w:numPr>
+        <w:jc w:val="both"/>
         <w:rPr>
           <w:sz w:val="24"/>
           <w:szCs w:val="24"/>
@@ -894,6 +922,7 @@
     </w:p>
     <w:p>
       <w:pPr>
+        <w:jc w:val="both"/>
         <w:rPr>
           <w:sz w:val="24"/>
           <w:szCs w:val="24"/>
@@ -929,6 +958,7 @@
     </w:p>
     <w:p>
       <w:pPr>
+        <w:jc w:val="both"/>
         <w:rPr>
           <w:sz w:val="24"/>
           <w:szCs w:val="24"/>
@@ -1041,22 +1071,13 @@
     </w:p>
     <w:p>
       <w:pPr>
-        <w:rPr>
-          <w:sz w:val="24"/>
-          <w:szCs w:val="24"/>
-          <w:lang w:val="en-US"/>
-        </w:rPr>
-      </w:pPr>
-      <w:r>
-        <w:rPr>
-          <w:b/>
-          <w:bCs/>
-          <w:sz w:val="28"/>
-          <w:szCs w:val="28"/>
-          <w:lang w:val="en-US"/>
-        </w:rPr>
-        <w:t xml:space="preserve"> </w:t>
-      </w:r>
+        <w:jc w:val="both"/>
+        <w:rPr>
+          <w:sz w:val="24"/>
+          <w:szCs w:val="24"/>
+          <w:lang w:val="en-US"/>
+        </w:rPr>
+      </w:pPr>
       <w:r>
         <w:rPr>
           <w:sz w:val="24"/>
@@ -1122,6 +1143,7 @@
     </w:p>
     <w:p>
       <w:pPr>
+        <w:jc w:val="both"/>
         <w:rPr>
           <w:sz w:val="24"/>
           <w:szCs w:val="24"/>
@@ -1219,6 +1241,7 @@
     </w:p>
     <w:p>
       <w:pPr>
+        <w:jc w:val="both"/>
         <w:rPr>
           <w:sz w:val="24"/>
           <w:szCs w:val="24"/>
@@ -1511,6 +1534,7 @@
     </w:p>
     <w:p>
       <w:pPr>
+        <w:jc w:val="both"/>
         <w:rPr>
           <w:i/>
           <w:iCs/>
@@ -1595,43 +1619,36 @@
           <w:szCs w:val="24"/>
           <w:lang w:val="en-US"/>
         </w:rPr>
-        <w:t xml:space="preserve"> is constantly </w:t>
-      </w:r>
-      <w:r>
-        <w:rPr>
+        <w:t xml:space="preserve"> is constantly checked and if </w:t>
+      </w:r>
+      <w:r>
+        <w:rPr>
+          <w:sz w:val="24"/>
+          <w:szCs w:val="24"/>
+          <w:lang w:val="en-US"/>
+        </w:rPr>
+        <w:t>the acceptable code generated is printed in the window, the script can be actually executed.</w:t>
+      </w:r>
+    </w:p>
+    <w:p>
+      <w:pPr>
+        <w:jc w:val="both"/>
+        <w:rPr>
+          <w:sz w:val="24"/>
+          <w:szCs w:val="24"/>
+          <w:lang w:val="en-US"/>
+        </w:rPr>
+      </w:pPr>
+      <w:proofErr w:type="spellStart"/>
+      <w:r>
+        <w:rPr>
+          <w:b/>
+          <w:bCs/>
           <w:sz w:val="24"/>
           <w:szCs w:val="24"/>
           <w:lang w:val="en-US"/>
         </w:rPr>
         <w:lastRenderedPageBreak/>
-        <w:t xml:space="preserve">checked and if </w:t>
-      </w:r>
-      <w:r>
-        <w:rPr>
-          <w:sz w:val="24"/>
-          <w:szCs w:val="24"/>
-          <w:lang w:val="en-US"/>
-        </w:rPr>
-        <w:t>the acceptable code generated is printed in the window, the script can be actually executed.</w:t>
-      </w:r>
-    </w:p>
-    <w:p>
-      <w:pPr>
-        <w:rPr>
-          <w:sz w:val="24"/>
-          <w:szCs w:val="24"/>
-          <w:lang w:val="en-US"/>
-        </w:rPr>
-      </w:pPr>
-      <w:proofErr w:type="spellStart"/>
-      <w:r>
-        <w:rPr>
-          <w:b/>
-          <w:bCs/>
-          <w:sz w:val="24"/>
-          <w:szCs w:val="24"/>
-          <w:lang w:val="en-US"/>
-        </w:rPr>
         <w:t>CreateLogFile</w:t>
       </w:r>
       <w:proofErr w:type="spellEnd"/>
@@ -1694,6 +1711,7 @@
     </w:p>
     <w:p>
       <w:pPr>
+        <w:jc w:val="both"/>
         <w:rPr>
           <w:sz w:val="24"/>
           <w:szCs w:val="24"/>
@@ -1764,6 +1782,7 @@
     </w:p>
     <w:p>
       <w:pPr>
+        <w:jc w:val="both"/>
         <w:rPr>
           <w:sz w:val="24"/>
           <w:szCs w:val="24"/>
@@ -1789,6 +1808,7 @@
     </w:p>
     <w:p>
       <w:pPr>
+        <w:jc w:val="both"/>
         <w:rPr>
           <w:sz w:val="24"/>
           <w:szCs w:val="24"/>
@@ -1874,6 +1894,7 @@
     </w:p>
     <w:p>
       <w:pPr>
+        <w:jc w:val="both"/>
         <w:rPr>
           <w:sz w:val="24"/>
           <w:szCs w:val="24"/>
@@ -1945,6 +1966,7 @@
     </w:p>
     <w:p>
       <w:pPr>
+        <w:jc w:val="both"/>
         <w:rPr>
           <w:sz w:val="24"/>
           <w:szCs w:val="24"/>
@@ -2018,6 +2040,7 @@
     </w:p>
     <w:p>
       <w:pPr>
+        <w:jc w:val="both"/>
         <w:rPr>
           <w:sz w:val="24"/>
           <w:szCs w:val="24"/>
@@ -2035,6 +2058,7 @@
     </w:p>
     <w:p>
       <w:pPr>
+        <w:jc w:val="both"/>
         <w:rPr>
           <w:b/>
           <w:bCs/>
@@ -2046,6 +2070,7 @@
     </w:p>
     <w:p>
       <w:pPr>
+        <w:jc w:val="both"/>
         <w:rPr>
           <w:b/>
           <w:bCs/>
@@ -2067,6 +2092,7 @@
     </w:p>
     <w:p>
       <w:pPr>
+        <w:jc w:val="both"/>
         <w:rPr>
           <w:sz w:val="24"/>
           <w:szCs w:val="24"/>
@@ -2120,6 +2146,7 @@
     </w:p>
     <w:p>
       <w:pPr>
+        <w:jc w:val="both"/>
         <w:rPr>
           <w:sz w:val="24"/>
           <w:szCs w:val="24"/>
@@ -2191,6 +2218,7 @@
     </w:p>
     <w:p>
       <w:pPr>
+        <w:jc w:val="both"/>
         <w:rPr>
           <w:sz w:val="24"/>
           <w:szCs w:val="24"/>
@@ -2324,6 +2352,7 @@
     </w:p>
     <w:p>
       <w:pPr>
+        <w:jc w:val="both"/>
         <w:rPr>
           <w:b/>
           <w:bCs/>
@@ -2332,7 +2361,10 @@
           <w:lang w:val="en-US"/>
         </w:rPr>
       </w:pPr>
-      <w:r>
+    </w:p>
+    <w:p>
+      <w:pPr>
+        <w:jc w:val="both"/>
         <w:rPr>
           <w:b/>
           <w:bCs/>
@@ -2340,12 +2372,45 @@
           <w:szCs w:val="32"/>
           <w:lang w:val="en-US"/>
         </w:rPr>
-        <w:lastRenderedPageBreak/>
+      </w:pPr>
+    </w:p>
+    <w:p>
+      <w:pPr>
+        <w:jc w:val="both"/>
+        <w:rPr>
+          <w:b/>
+          <w:bCs/>
+          <w:sz w:val="32"/>
+          <w:szCs w:val="32"/>
+          <w:lang w:val="en-US"/>
+        </w:rPr>
+      </w:pPr>
+    </w:p>
+    <w:p>
+      <w:pPr>
+        <w:jc w:val="both"/>
+        <w:rPr>
+          <w:b/>
+          <w:bCs/>
+          <w:sz w:val="32"/>
+          <w:szCs w:val="32"/>
+          <w:lang w:val="en-US"/>
+        </w:rPr>
+      </w:pPr>
+      <w:r>
+        <w:rPr>
+          <w:b/>
+          <w:bCs/>
+          <w:sz w:val="32"/>
+          <w:szCs w:val="32"/>
+          <w:lang w:val="en-US"/>
+        </w:rPr>
         <w:t>UNITY HIERARCHY</w:t>
       </w:r>
     </w:p>
     <w:p>
       <w:pPr>
+        <w:jc w:val="both"/>
         <w:rPr>
           <w:sz w:val="24"/>
           <w:szCs w:val="24"/>
@@ -2363,6 +2428,7 @@
     </w:p>
     <w:p>
       <w:pPr>
+        <w:jc w:val="both"/>
         <w:rPr>
           <w:b/>
           <w:bCs/>
@@ -2443,6 +2509,7 @@
           <w:ilvl w:val="0"/>
           <w:numId w:val="2"/>
         </w:numPr>
+        <w:jc w:val="both"/>
         <w:rPr>
           <w:sz w:val="24"/>
           <w:szCs w:val="24"/>
@@ -2475,6 +2542,7 @@
           <w:ilvl w:val="0"/>
           <w:numId w:val="2"/>
         </w:numPr>
+        <w:jc w:val="both"/>
         <w:rPr>
           <w:sz w:val="24"/>
           <w:szCs w:val="24"/>
@@ -2507,6 +2575,7 @@
           <w:ilvl w:val="0"/>
           <w:numId w:val="2"/>
         </w:numPr>
+        <w:jc w:val="both"/>
         <w:rPr>
           <w:sz w:val="24"/>
           <w:szCs w:val="24"/>
@@ -2551,6 +2620,7 @@
           <w:ilvl w:val="0"/>
           <w:numId w:val="2"/>
         </w:numPr>
+        <w:jc w:val="both"/>
         <w:rPr>
           <w:sz w:val="24"/>
           <w:szCs w:val="24"/>
@@ -2579,6 +2649,7 @@
     <w:p>
       <w:pPr>
         <w:pStyle w:val="Paragrafoelenco"/>
+        <w:jc w:val="both"/>
         <w:rPr>
           <w:sz w:val="24"/>
           <w:szCs w:val="24"/>
@@ -2623,6 +2694,7 @@
           <w:ilvl w:val="0"/>
           <w:numId w:val="2"/>
         </w:numPr>
+        <w:jc w:val="both"/>
         <w:rPr>
           <w:sz w:val="24"/>
           <w:szCs w:val="24"/>
@@ -2667,6 +2739,7 @@
           <w:ilvl w:val="0"/>
           <w:numId w:val="2"/>
         </w:numPr>
+        <w:jc w:val="both"/>
         <w:rPr>
           <w:sz w:val="24"/>
           <w:szCs w:val="24"/>
@@ -2721,6 +2794,7 @@
           <w:ilvl w:val="0"/>
           <w:numId w:val="2"/>
         </w:numPr>
+        <w:jc w:val="both"/>
         <w:rPr>
           <w:sz w:val="24"/>
           <w:szCs w:val="24"/>
@@ -2775,6 +2849,7 @@
           <w:ilvl w:val="0"/>
           <w:numId w:val="2"/>
         </w:numPr>
+        <w:jc w:val="both"/>
         <w:rPr>
           <w:sz w:val="24"/>
           <w:szCs w:val="24"/>
@@ -2817,6 +2892,7 @@
           <w:ilvl w:val="0"/>
           <w:numId w:val="2"/>
         </w:numPr>
+        <w:jc w:val="both"/>
         <w:rPr>
           <w:sz w:val="24"/>
           <w:szCs w:val="24"/>
@@ -2881,6 +2957,7 @@
           <w:ilvl w:val="0"/>
           <w:numId w:val="2"/>
         </w:numPr>
+        <w:jc w:val="both"/>
         <w:rPr>
           <w:sz w:val="24"/>
           <w:szCs w:val="24"/>
@@ -2941,6 +3018,7 @@
           <w:ilvl w:val="0"/>
           <w:numId w:val="2"/>
         </w:numPr>
+        <w:jc w:val="both"/>
         <w:rPr>
           <w:sz w:val="24"/>
           <w:szCs w:val="24"/>
@@ -2996,42 +3074,84 @@
     </w:p>
     <w:p>
       <w:pPr>
-        <w:rPr>
-          <w:sz w:val="24"/>
-          <w:szCs w:val="24"/>
-          <w:lang w:val="en-US"/>
-        </w:rPr>
-      </w:pPr>
-    </w:p>
-    <w:p>
-      <w:pPr>
-        <w:rPr>
-          <w:sz w:val="24"/>
-          <w:szCs w:val="24"/>
-          <w:lang w:val="en-US"/>
-        </w:rPr>
-      </w:pPr>
-    </w:p>
-    <w:p>
-      <w:pPr>
-        <w:rPr>
-          <w:b/>
-          <w:bCs/>
-          <w:sz w:val="24"/>
-          <w:szCs w:val="24"/>
-          <w:lang w:val="en-US"/>
-        </w:rPr>
-      </w:pPr>
-      <w:proofErr w:type="spellStart"/>
-      <w:r>
-        <w:rPr>
-          <w:b/>
-          <w:bCs/>
-          <w:sz w:val="24"/>
-          <w:szCs w:val="24"/>
-          <w:lang w:val="en-US"/>
-        </w:rPr>
-        <w:lastRenderedPageBreak/>
+        <w:jc w:val="both"/>
+        <w:rPr>
+          <w:sz w:val="24"/>
+          <w:szCs w:val="24"/>
+          <w:lang w:val="en-US"/>
+        </w:rPr>
+      </w:pPr>
+    </w:p>
+    <w:p>
+      <w:pPr>
+        <w:jc w:val="both"/>
+        <w:rPr>
+          <w:sz w:val="24"/>
+          <w:szCs w:val="24"/>
+          <w:lang w:val="en-US"/>
+        </w:rPr>
+      </w:pPr>
+    </w:p>
+    <w:p>
+      <w:pPr>
+        <w:jc w:val="both"/>
+        <w:rPr>
+          <w:sz w:val="24"/>
+          <w:szCs w:val="24"/>
+          <w:lang w:val="en-US"/>
+        </w:rPr>
+      </w:pPr>
+    </w:p>
+    <w:p>
+      <w:pPr>
+        <w:jc w:val="both"/>
+        <w:rPr>
+          <w:sz w:val="24"/>
+          <w:szCs w:val="24"/>
+          <w:lang w:val="en-US"/>
+        </w:rPr>
+      </w:pPr>
+    </w:p>
+    <w:p>
+      <w:pPr>
+        <w:jc w:val="both"/>
+        <w:rPr>
+          <w:sz w:val="24"/>
+          <w:szCs w:val="24"/>
+          <w:lang w:val="en-US"/>
+        </w:rPr>
+      </w:pPr>
+    </w:p>
+    <w:p>
+      <w:pPr>
+        <w:jc w:val="both"/>
+        <w:rPr>
+          <w:sz w:val="24"/>
+          <w:szCs w:val="24"/>
+          <w:lang w:val="en-US"/>
+        </w:rPr>
+      </w:pPr>
+    </w:p>
+    <w:p>
+      <w:pPr>
+        <w:jc w:val="both"/>
+        <w:rPr>
+          <w:b/>
+          <w:bCs/>
+          <w:sz w:val="24"/>
+          <w:szCs w:val="24"/>
+          <w:lang w:val="en-US"/>
+        </w:rPr>
+      </w:pPr>
+      <w:proofErr w:type="spellStart"/>
+      <w:r>
+        <w:rPr>
+          <w:b/>
+          <w:bCs/>
+          <w:sz w:val="24"/>
+          <w:szCs w:val="24"/>
+          <w:lang w:val="en-US"/>
+        </w:rPr>
         <w:t>MeshChanger</w:t>
       </w:r>
       <w:proofErr w:type="spellEnd"/>
@@ -3095,6 +3215,7 @@
           <w:ilvl w:val="0"/>
           <w:numId w:val="3"/>
         </w:numPr>
+        <w:jc w:val="both"/>
         <w:rPr>
           <w:sz w:val="24"/>
           <w:szCs w:val="24"/>
@@ -3137,6 +3258,7 @@
           <w:ilvl w:val="0"/>
           <w:numId w:val="3"/>
         </w:numPr>
+        <w:jc w:val="both"/>
         <w:rPr>
           <w:sz w:val="24"/>
           <w:szCs w:val="24"/>
@@ -3197,6 +3319,7 @@
           <w:ilvl w:val="0"/>
           <w:numId w:val="3"/>
         </w:numPr>
+        <w:jc w:val="both"/>
         <w:rPr>
           <w:sz w:val="24"/>
           <w:szCs w:val="24"/>
@@ -3263,6 +3386,7 @@
           <w:ilvl w:val="0"/>
           <w:numId w:val="3"/>
         </w:numPr>
+        <w:jc w:val="both"/>
         <w:rPr>
           <w:sz w:val="24"/>
           <w:szCs w:val="24"/>
@@ -3359,6 +3483,7 @@
     </w:p>
     <w:p>
       <w:pPr>
+        <w:jc w:val="both"/>
         <w:rPr>
           <w:b/>
           <w:bCs/>
@@ -3432,6 +3557,7 @@
     </w:p>
     <w:p>
       <w:pPr>
+        <w:jc w:val="both"/>
         <w:rPr>
           <w:sz w:val="24"/>
           <w:szCs w:val="24"/>
@@ -3485,6 +3611,7 @@
     </w:p>
     <w:p>
       <w:pPr>
+        <w:jc w:val="both"/>
         <w:rPr>
           <w:b/>
           <w:bCs/>
@@ -3560,6 +3687,7 @@
     </w:p>
     <w:p>
       <w:pPr>
+        <w:jc w:val="both"/>
         <w:rPr>
           <w:sz w:val="24"/>
           <w:szCs w:val="24"/>
@@ -3631,72 +3759,79 @@
     </w:p>
     <w:p>
       <w:pPr>
-        <w:rPr>
-          <w:b/>
-          <w:bCs/>
-          <w:sz w:val="24"/>
-          <w:szCs w:val="24"/>
-          <w:lang w:val="en-US"/>
-        </w:rPr>
-      </w:pPr>
-    </w:p>
-    <w:p>
-      <w:pPr>
-        <w:rPr>
-          <w:b/>
-          <w:bCs/>
-          <w:sz w:val="24"/>
-          <w:szCs w:val="24"/>
-          <w:lang w:val="en-US"/>
-        </w:rPr>
-      </w:pPr>
-    </w:p>
-    <w:p>
-      <w:pPr>
-        <w:rPr>
-          <w:b/>
-          <w:bCs/>
-          <w:sz w:val="24"/>
-          <w:szCs w:val="24"/>
-          <w:lang w:val="en-US"/>
-        </w:rPr>
-      </w:pPr>
-    </w:p>
-    <w:p>
-      <w:pPr>
-        <w:rPr>
-          <w:b/>
-          <w:bCs/>
-          <w:sz w:val="24"/>
-          <w:szCs w:val="24"/>
-          <w:lang w:val="en-US"/>
-        </w:rPr>
-      </w:pPr>
-    </w:p>
-    <w:p>
-      <w:pPr>
-        <w:rPr>
-          <w:b/>
-          <w:bCs/>
-          <w:sz w:val="24"/>
-          <w:szCs w:val="24"/>
-          <w:lang w:val="en-US"/>
-        </w:rPr>
-      </w:pPr>
-    </w:p>
-    <w:p>
-      <w:pPr>
-        <w:rPr>
-          <w:b/>
-          <w:bCs/>
-          <w:sz w:val="24"/>
-          <w:szCs w:val="24"/>
-          <w:lang w:val="en-US"/>
-        </w:rPr>
-      </w:pPr>
-    </w:p>
-    <w:p>
-      <w:pPr>
+        <w:jc w:val="both"/>
+        <w:rPr>
+          <w:b/>
+          <w:bCs/>
+          <w:sz w:val="24"/>
+          <w:szCs w:val="24"/>
+          <w:lang w:val="en-US"/>
+        </w:rPr>
+      </w:pPr>
+    </w:p>
+    <w:p>
+      <w:pPr>
+        <w:jc w:val="both"/>
+        <w:rPr>
+          <w:b/>
+          <w:bCs/>
+          <w:sz w:val="24"/>
+          <w:szCs w:val="24"/>
+          <w:lang w:val="en-US"/>
+        </w:rPr>
+      </w:pPr>
+    </w:p>
+    <w:p>
+      <w:pPr>
+        <w:jc w:val="both"/>
+        <w:rPr>
+          <w:b/>
+          <w:bCs/>
+          <w:sz w:val="24"/>
+          <w:szCs w:val="24"/>
+          <w:lang w:val="en-US"/>
+        </w:rPr>
+      </w:pPr>
+    </w:p>
+    <w:p>
+      <w:pPr>
+        <w:jc w:val="both"/>
+        <w:rPr>
+          <w:b/>
+          <w:bCs/>
+          <w:sz w:val="24"/>
+          <w:szCs w:val="24"/>
+          <w:lang w:val="en-US"/>
+        </w:rPr>
+      </w:pPr>
+    </w:p>
+    <w:p>
+      <w:pPr>
+        <w:jc w:val="both"/>
+        <w:rPr>
+          <w:b/>
+          <w:bCs/>
+          <w:sz w:val="24"/>
+          <w:szCs w:val="24"/>
+          <w:lang w:val="en-US"/>
+        </w:rPr>
+      </w:pPr>
+    </w:p>
+    <w:p>
+      <w:pPr>
+        <w:jc w:val="both"/>
+        <w:rPr>
+          <w:b/>
+          <w:bCs/>
+          <w:sz w:val="24"/>
+          <w:szCs w:val="24"/>
+          <w:lang w:val="en-US"/>
+        </w:rPr>
+      </w:pPr>
+    </w:p>
+    <w:p>
+      <w:pPr>
+        <w:jc w:val="both"/>
         <w:rPr>
           <w:b/>
           <w:bCs/>
@@ -3865,6 +4000,7 @@
     </w:p>
     <w:p>
       <w:pPr>
+        <w:jc w:val="center"/>
         <w:rPr>
           <w:sz w:val="24"/>
           <w:szCs w:val="24"/>
@@ -4133,6 +4269,14 @@
           <w:lang w:val="en-US"/>
         </w:rPr>
       </w:pPr>
+      <w:r>
+        <w:rPr>
+          <w:sz w:val="24"/>
+          <w:szCs w:val="24"/>
+          <w:lang w:val="en-US"/>
+        </w:rPr>
+        <w:t xml:space="preserve"> </w:t>
+      </w:r>
       <w:r>
         <w:rPr>
           <w:sz w:val="24"/>

</xml_diff>